<commit_message>
Completé y pulí hasta el punto 5
</commit_message>
<xml_diff>
--- a/Trabajo Final - Sjödin Lucio.docx
+++ b/Trabajo Final - Sjödin Lucio.docx
@@ -5,73 +5,74 @@
     <w:p>
       <w:pPr>
         <w:pStyle w:val="Ttulo1"/>
+        <w:spacing w:before="0" w:line="283" w:lineRule="atLeast"/>
+        <w:jc w:val="left"/>
+        <w:rPr>
+          <w:rFonts w:ascii="Arial" w:hAnsi="Arial" w:cs="Arial"/>
+          <w:color w:val="2A6099"/>
+          <w:sz w:val="28"/>
+        </w:rPr>
+      </w:pPr>
+      <w:r>
+        <w:rPr>
+          <w:rFonts w:ascii="Arial" w:hAnsi="Arial" w:cs="Arial"/>
+          <w:color w:val="2A6099"/>
+          <w:sz w:val="28"/>
+        </w:rPr>
+        <w:t>Potenciar Argentina</w:t>
+      </w:r>
+    </w:p>
+    <w:p>
+      <w:pPr>
+        <w:pStyle w:val="Ttulo1"/>
+        <w:spacing w:before="0" w:line="283" w:lineRule="atLeast"/>
+        <w:jc w:val="left"/>
+        <w:rPr>
+          <w:rFonts w:ascii="Arial" w:hAnsi="Arial" w:cs="Arial"/>
+          <w:color w:val="2A6099"/>
+          <w:sz w:val="28"/>
+        </w:rPr>
+      </w:pPr>
+      <w:r>
+        <w:rPr>
+          <w:rFonts w:ascii="Arial" w:hAnsi="Arial" w:cs="Arial"/>
+          <w:color w:val="2A6099"/>
+          <w:sz w:val="28"/>
+        </w:rPr>
+        <w:t>FullCoders: curso introductorio</w:t>
+      </w:r>
+    </w:p>
+    <w:p>
+      <w:pPr>
+        <w:pStyle w:val="Ttulo1"/>
+        <w:spacing w:before="0" w:line="283" w:lineRule="atLeast"/>
+        <w:jc w:val="left"/>
+        <w:rPr>
+          <w:rFonts w:ascii="Arial" w:hAnsi="Arial" w:cs="Arial"/>
+          <w:color w:val="2A6099"/>
+          <w:sz w:val="28"/>
+        </w:rPr>
+      </w:pPr>
+      <w:r>
+        <w:rPr>
+          <w:rFonts w:ascii="Arial" w:hAnsi="Arial" w:cs="Arial"/>
+          <w:color w:val="2A6099"/>
+          <w:sz w:val="28"/>
+        </w:rPr>
+        <w:t xml:space="preserve">Comisión </w:t>
+      </w:r>
+      <w:r>
+        <w:rPr>
+          <w:rFonts w:ascii="Arial" w:hAnsi="Arial" w:cs="Arial"/>
+          <w:color w:val="2A6099"/>
+          <w:sz w:val="28"/>
+        </w:rPr>
+        <w:t>1</w:t>
+      </w:r>
+    </w:p>
+    <w:p>
+      <w:pPr>
         <w:spacing w:line="283" w:lineRule="atLeast"/>
-        <w:rPr>
-          <w:rFonts w:ascii="Arial" w:hAnsi="Arial"/>
-          <w:color w:val="2A6099"/>
-        </w:rPr>
-      </w:pPr>
-      <w:r>
-        <w:rPr>
-          <w:rFonts w:ascii="Arial" w:hAnsi="Arial"/>
-          <w:color w:val="2A6099"/>
-        </w:rPr>
-        <w:t>Potenciar Argentina</w:t>
-      </w:r>
-    </w:p>
-    <w:p>
-      <w:pPr>
-        <w:pStyle w:val="Ttulo1"/>
-        <w:spacing w:line="283" w:lineRule="atLeast"/>
-        <w:rPr>
-          <w:rFonts w:ascii="Arial" w:hAnsi="Arial"/>
-          <w:color w:val="2A6099"/>
-        </w:rPr>
-      </w:pPr>
-      <w:proofErr w:type="spellStart"/>
-      <w:r>
-        <w:rPr>
-          <w:rFonts w:ascii="Arial" w:hAnsi="Arial"/>
-          <w:color w:val="2A6099"/>
-        </w:rPr>
-        <w:t>FullCoders</w:t>
-      </w:r>
-      <w:proofErr w:type="spellEnd"/>
-      <w:r>
-        <w:rPr>
-          <w:rFonts w:ascii="Arial" w:hAnsi="Arial"/>
-          <w:color w:val="2A6099"/>
-        </w:rPr>
-        <w:t>: curso introductorio</w:t>
-      </w:r>
-    </w:p>
-    <w:p>
-      <w:pPr>
-        <w:pStyle w:val="Ttulo1"/>
-        <w:spacing w:line="283" w:lineRule="atLeast"/>
-        <w:rPr>
-          <w:rFonts w:ascii="Arial" w:hAnsi="Arial"/>
-          <w:color w:val="2A6099"/>
-        </w:rPr>
-      </w:pPr>
-      <w:r>
-        <w:rPr>
-          <w:rFonts w:ascii="Arial" w:hAnsi="Arial"/>
-          <w:color w:val="2A6099"/>
-        </w:rPr>
-        <w:t xml:space="preserve">Comisión </w:t>
-      </w:r>
-      <w:r>
-        <w:rPr>
-          <w:rFonts w:ascii="Arial" w:hAnsi="Arial"/>
-          <w:color w:val="2A6099"/>
-        </w:rPr>
-        <w:t>1</w:t>
-      </w:r>
-    </w:p>
-    <w:p>
-      <w:pPr>
-        <w:spacing w:line="283" w:lineRule="atLeast"/>
       </w:pPr>
     </w:p>
     <w:p>
@@ -81,6 +82,70 @@
       <w:r>
         <w:t xml:space="preserve">trabajo final     </w:t>
       </w:r>
+    </w:p>
+    <w:p>
+      <w:pPr>
+        <w:rPr>
+          <w:sz w:val="56"/>
+          <w:szCs w:val="56"/>
+        </w:rPr>
+      </w:pPr>
+    </w:p>
+    <w:p>
+      <w:pPr>
+        <w:rPr>
+          <w:sz w:val="56"/>
+          <w:szCs w:val="56"/>
+        </w:rPr>
+      </w:pPr>
+    </w:p>
+    <w:p>
+      <w:pPr>
+        <w:rPr>
+          <w:sz w:val="56"/>
+          <w:szCs w:val="56"/>
+        </w:rPr>
+      </w:pPr>
+    </w:p>
+    <w:p>
+      <w:pPr>
+        <w:rPr>
+          <w:sz w:val="56"/>
+          <w:szCs w:val="56"/>
+        </w:rPr>
+      </w:pPr>
+    </w:p>
+    <w:p>
+      <w:pPr>
+        <w:rPr>
+          <w:sz w:val="56"/>
+          <w:szCs w:val="56"/>
+        </w:rPr>
+      </w:pPr>
+    </w:p>
+    <w:p>
+      <w:pPr>
+        <w:rPr>
+          <w:sz w:val="56"/>
+          <w:szCs w:val="56"/>
+        </w:rPr>
+      </w:pPr>
+    </w:p>
+    <w:p>
+      <w:pPr>
+        <w:rPr>
+          <w:sz w:val="56"/>
+          <w:szCs w:val="56"/>
+        </w:rPr>
+      </w:pPr>
+    </w:p>
+    <w:p>
+      <w:pPr>
+        <w:rPr>
+          <w:sz w:val="56"/>
+          <w:szCs w:val="56"/>
+        </w:rPr>
+      </w:pPr>
     </w:p>
     <w:p>
       <w:pPr>
@@ -189,106 +254,18 @@
         </w:rPr>
         <w:t xml:space="preserve">a: Lorena </w:t>
       </w:r>
-      <w:proofErr w:type="spellStart"/>
       <w:r>
         <w:rPr>
           <w:rFonts w:ascii="Arial" w:hAnsi="Arial"/>
           <w:sz w:val="32"/>
           <w:szCs w:val="32"/>
         </w:rPr>
-        <w:t>Gonzalez</w:t>
-      </w:r>
-      <w:proofErr w:type="spellEnd"/>
-      <w:r>
-        <w:rPr>
-          <w:rFonts w:ascii="Arial" w:hAnsi="Arial"/>
-          <w:sz w:val="32"/>
-          <w:szCs w:val="32"/>
-        </w:rPr>
-        <w:t xml:space="preserve"> </w:t>
-      </w:r>
-    </w:p>
-    <w:p/>
-    <w:p/>
-    <w:p/>
-    <w:p/>
-    <w:p/>
-    <w:p/>
-    <w:p/>
-    <w:p/>
-    <w:p/>
-    <w:p/>
-    <w:p/>
-    <w:p/>
-    <w:p>
-      <w:pPr>
-        <w:pStyle w:val="Subttulo"/>
-        <w:jc w:val="right"/>
-      </w:pPr>
-      <w:r>
-        <w:rPr>
-          <w:rStyle w:val="nfasis"/>
-          <w:rFonts w:ascii="Gill Sans MT" w:hAnsi="Gill Sans MT"/>
-          <w:color w:val="111111"/>
-        </w:rPr>
-        <w:t>"La clave para el éxito está en descomponer grandes tareas en</w:t>
-      </w:r>
-      <w:r>
-        <w:rPr>
-          <w:rStyle w:val="nfasis"/>
-          <w:rFonts w:ascii="Gill Sans MT" w:hAnsi="Gill Sans MT"/>
-          <w:color w:val="111111"/>
-        </w:rPr>
-        <w:t xml:space="preserve"> pequeñas acciones y avanzar con determinación, recordando siempre que el progreso constante es el camino hacia la realización."</w:t>
-      </w:r>
-      <w:r>
-        <w:rPr>
-          <w:rStyle w:val="nfasis"/>
-          <w:rFonts w:ascii="Gill Sans MT" w:hAnsi="Gill Sans MT"/>
-          <w:i w:val="0"/>
-          <w:iCs w:val="0"/>
-          <w:color w:val="111111"/>
-        </w:rPr>
-        <w:t xml:space="preserve"> </w:t>
-      </w:r>
-    </w:p>
-    <w:p>
-      <w:pPr>
-        <w:pStyle w:val="Subttulo"/>
-        <w:jc w:val="right"/>
-        <w:rPr>
-          <w:rStyle w:val="nfasis"/>
-        </w:rPr>
-      </w:pPr>
-      <w:r>
-        <w:rPr>
-          <w:rStyle w:val="nfasis"/>
-        </w:rPr>
-        <w:t>Anónimo</w:t>
+        <w:t>González</w:t>
       </w:r>
     </w:p>
     <w:p>
       <w:pPr>
         <w:pStyle w:val="Ttulodelndicedeusuario"/>
-        <w:rPr>
-          <w:rFonts w:ascii="Arial" w:hAnsi="Arial"/>
-          <w:b w:val="0"/>
-          <w:bCs w:val="0"/>
-          <w:sz w:val="24"/>
-          <w:szCs w:val="24"/>
-        </w:rPr>
-      </w:pPr>
-    </w:p>
-    <w:p>
-      <w:pPr>
-        <w:pStyle w:val="Ttulodelndicedeusuario"/>
-        <w:rPr>
-          <w:rFonts w:ascii="Arial" w:hAnsi="Arial" w:cs="Arial"/>
-        </w:rPr>
-      </w:pPr>
-      <w:bookmarkStart w:id="0" w:name="_GoBack"/>
-      <w:bookmarkEnd w:id="0"/>
-      <w:r>
         <w:rPr>
           <w:rFonts w:ascii="Arial" w:hAnsi="Arial" w:cs="Arial"/>
           <w:b w:val="0"/>
@@ -296,10 +273,11 @@
           <w:sz w:val="24"/>
           <w:szCs w:val="24"/>
         </w:rPr>
-        <w:lastRenderedPageBreak/>
-        <w:t>El presente trabajo pretende simular la necesidad de un negocio familiar pequeño, un Pet Shop, que necesita, por un la</w:t>
-      </w:r>
-      <w:r>
+      </w:pPr>
+    </w:p>
+    <w:p>
+      <w:pPr>
+        <w:pStyle w:val="Ttulodelndicedeusuario"/>
         <w:rPr>
           <w:rFonts w:ascii="Arial" w:hAnsi="Arial" w:cs="Arial"/>
           <w:b w:val="0"/>
@@ -307,69 +285,11 @@
           <w:sz w:val="24"/>
           <w:szCs w:val="24"/>
         </w:rPr>
-        <w:t>do, organizar los turnos de la peluquería canina y por otro llevar un control del stock y precios que se relacione con su sitio de e-commerce (MercadoLibre).</w:t>
-      </w:r>
+      </w:pPr>
     </w:p>
     <w:p>
       <w:pPr>
         <w:pStyle w:val="Ttulodelndicedeusuario"/>
-        <w:rPr>
-          <w:rFonts w:ascii="Arial" w:hAnsi="Arial" w:cs="Arial"/>
-        </w:rPr>
-      </w:pPr>
-      <w:r>
-        <w:rPr>
-          <w:rFonts w:ascii="Arial" w:hAnsi="Arial" w:cs="Arial"/>
-          <w:noProof/>
-          <w:lang w:val="en-US"/>
-        </w:rPr>
-        <w:drawing>
-          <wp:anchor distT="0" distB="0" distL="0" distR="0" simplePos="0" relativeHeight="2" behindDoc="0" locked="0" layoutInCell="0" allowOverlap="1">
-            <wp:simplePos x="0" y="0"/>
-            <wp:positionH relativeFrom="column">
-              <wp:align>center</wp:align>
-            </wp:positionH>
-            <wp:positionV relativeFrom="paragraph">
-              <wp:posOffset>635</wp:posOffset>
-            </wp:positionV>
-            <wp:extent cx="3314700" cy="1276350"/>
-            <wp:effectExtent l="0" t="0" r="0" b="0"/>
-            <wp:wrapTopAndBottom/>
-            <wp:docPr id="1" name="Imagen1"/>
-            <wp:cNvGraphicFramePr>
-              <a:graphicFrameLocks xmlns:a="http://schemas.openxmlformats.org/drawingml/2006/main" noChangeAspect="1"/>
-            </wp:cNvGraphicFramePr>
-            <a:graphic xmlns:a="http://schemas.openxmlformats.org/drawingml/2006/main">
-              <a:graphicData uri="http://schemas.openxmlformats.org/drawingml/2006/picture">
-                <pic:pic xmlns:pic="http://schemas.openxmlformats.org/drawingml/2006/picture">
-                  <pic:nvPicPr>
-                    <pic:cNvPr id="1" name="Imagen1"/>
-                    <pic:cNvPicPr>
-                      <a:picLocks noChangeAspect="1" noChangeArrowheads="1"/>
-                    </pic:cNvPicPr>
-                  </pic:nvPicPr>
-                  <pic:blipFill>
-                    <a:blip r:embed="rId6"/>
-                    <a:stretch>
-                      <a:fillRect/>
-                    </a:stretch>
-                  </pic:blipFill>
-                  <pic:spPr bwMode="auto">
-                    <a:xfrm>
-                      <a:off x="0" y="0"/>
-                      <a:ext cx="3314700" cy="1276350"/>
-                    </a:xfrm>
-                    <a:prstGeom prst="rect">
-                      <a:avLst/>
-                    </a:prstGeom>
-                  </pic:spPr>
-                </pic:pic>
-              </a:graphicData>
-            </a:graphic>
-          </wp:anchor>
-        </w:drawing>
-      </w:r>
-      <w:r>
         <w:rPr>
           <w:rFonts w:ascii="Arial" w:hAnsi="Arial" w:cs="Arial"/>
           <w:b w:val="0"/>
@@ -377,81 +297,52 @@
           <w:sz w:val="24"/>
           <w:szCs w:val="24"/>
         </w:rPr>
-        <w:t>(Nombre y logo simulado con http://namelix.com)</w:t>
-      </w:r>
-    </w:p>
-    <w:p>
-      <w:pPr>
-        <w:pStyle w:val="Ttulodelndicedeusuario"/>
+      </w:pPr>
+    </w:p>
+    <w:p>
+      <w:pPr>
         <w:rPr>
           <w:rFonts w:ascii="Arial" w:hAnsi="Arial" w:cs="Arial"/>
-          <w:b w:val="0"/>
-          <w:bCs w:val="0"/>
-          <w:sz w:val="24"/>
-          <w:szCs w:val="24"/>
+          <w:sz w:val="22"/>
         </w:rPr>
       </w:pPr>
       <w:r>
         <w:rPr>
           <w:rFonts w:ascii="Arial" w:hAnsi="Arial" w:cs="Arial"/>
-          <w:b w:val="0"/>
-          <w:bCs w:val="0"/>
-          <w:sz w:val="24"/>
-          <w:szCs w:val="24"/>
-        </w:rPr>
-        <w:t>En este proyecto introductorio, se presenta un di</w:t>
+          <w:sz w:val="22"/>
+        </w:rPr>
+        <w:t>El proyecto</w:t>
       </w:r>
       <w:r>
         <w:rPr>
           <w:rFonts w:ascii="Arial" w:hAnsi="Arial" w:cs="Arial"/>
-          <w:b w:val="0"/>
-          <w:bCs w:val="0"/>
-          <w:sz w:val="24"/>
-          <w:szCs w:val="24"/>
-        </w:rPr>
-        <w:t>agrama de flujo general, un pseudocódigo que simula el sistema de turnos y la carga de productos. Además, se teoriza sobre el proceso de gestión del proyecto con las metodologías ágiles trabajadas en el curso, Kanban y Scrum.</w:t>
-      </w:r>
-    </w:p>
-    <w:p>
-      <w:pPr>
-        <w:pStyle w:val="Ttulodelndicedeusuario"/>
+          <w:sz w:val="22"/>
+        </w:rPr>
+        <w:t xml:space="preserve"> de trabajo final para el curso simula la posibilidad de que una empresa de Desarrollo de Software cree una aplicación de aprendizaje para el sistema educativo</w:t>
+      </w:r>
+      <w:r>
         <w:rPr>
           <w:rFonts w:ascii="Arial" w:hAnsi="Arial" w:cs="Arial"/>
-        </w:rPr>
-      </w:pPr>
+          <w:sz w:val="22"/>
+        </w:rPr>
+        <w:t xml:space="preserve"> moderno</w:t>
+      </w:r>
       <w:r>
         <w:rPr>
           <w:rFonts w:ascii="Arial" w:hAnsi="Arial" w:cs="Arial"/>
-          <w:b w:val="0"/>
-          <w:bCs w:val="0"/>
-          <w:sz w:val="24"/>
-          <w:szCs w:val="24"/>
-        </w:rPr>
-        <w:t>Toda la documentación se encue</w:t>
+          <w:sz w:val="22"/>
+        </w:rPr>
+        <w:t xml:space="preserve">, orientado a funcionar en máquinas de bajos recursos y dando utilidad a las viejas máquinas que permanecen </w:t>
       </w:r>
       <w:r>
         <w:rPr>
           <w:rFonts w:ascii="Arial" w:hAnsi="Arial" w:cs="Arial"/>
-          <w:b w:val="0"/>
-          <w:bCs w:val="0"/>
-          <w:sz w:val="24"/>
-          <w:szCs w:val="24"/>
-        </w:rPr>
-        <w:t xml:space="preserve">ntra en el siguientre repositorio GitHub: </w:t>
-      </w:r>
-      <w:hyperlink>
-        <w:r>
-          <w:rPr>
-            <w:rStyle w:val="Hipervnculo"/>
-            <w:rFonts w:ascii="Arial" w:hAnsi="Arial" w:cs="Arial"/>
-            <w:b w:val="0"/>
-            <w:bCs w:val="0"/>
-            <w:sz w:val="24"/>
-            <w:szCs w:val="24"/>
-          </w:rPr>
-          <w:t>https://github.com/Geniateka/TPFinalFullcoders</w:t>
-        </w:r>
-      </w:hyperlink>
+          <w:sz w:val="22"/>
+        </w:rPr>
+        <w:t>en las salas de informática de jardines y escuelas primarias públicas y/o privadas.</w:t>
+      </w:r>
+      <w:bookmarkStart w:id="0" w:name="_GoBack"/>
+      <w:bookmarkEnd w:id="0"/>
     </w:p>
     <w:p>
       <w:pPr>
@@ -463,10 +354,10 @@
       </w:pPr>
     </w:p>
     <w:sectPr>
-      <w:footerReference w:type="default" r:id="rId7"/>
-      <w:footerReference w:type="first" r:id="rId8"/>
+      <w:footerReference w:type="default" r:id="rId6"/>
+      <w:footerReference w:type="first" r:id="rId7"/>
       <w:pgSz w:w="11906" w:h="16838"/>
-      <w:pgMar w:top="567" w:right="567" w:bottom="1314" w:left="1417" w:header="0" w:footer="567" w:gutter="0"/>
+      <w:pgMar w:top="1440" w:right="1080" w:bottom="1440" w:left="1080" w:header="0" w:footer="567" w:gutter="0"/>
       <w:cols w:space="720"/>
       <w:formProt w:val="0"/>
       <w:titlePg/>
@@ -1005,7 +896,7 @@
     </w:pPr>
     <w:rPr>
       <w:rFonts w:asciiTheme="majorHAnsi" w:eastAsiaTheme="majorEastAsia" w:hAnsiTheme="majorHAnsi" w:cstheme="majorBidi"/>
-      <w:color w:val="CD8C06" w:themeColor="accent1" w:themeShade="BF"/>
+      <w:color w:val="107DC5" w:themeColor="accent1" w:themeShade="BF"/>
       <w:sz w:val="40"/>
       <w:szCs w:val="40"/>
     </w:rPr>
@@ -1228,7 +1119,7 @@
     <w:rsid w:val="00A96841"/>
     <w:rPr>
       <w:rFonts w:asciiTheme="majorHAnsi" w:eastAsiaTheme="majorEastAsia" w:hAnsiTheme="majorHAnsi" w:cstheme="majorBidi"/>
-      <w:color w:val="CD8C06" w:themeColor="accent1" w:themeShade="BF"/>
+      <w:color w:val="107DC5" w:themeColor="accent1" w:themeShade="BF"/>
       <w:sz w:val="40"/>
       <w:szCs w:val="40"/>
     </w:rPr>
@@ -1360,7 +1251,7 @@
     <w:rPr>
       <w:rFonts w:asciiTheme="majorHAnsi" w:eastAsiaTheme="majorEastAsia" w:hAnsiTheme="majorHAnsi" w:cstheme="majorBidi"/>
       <w:caps/>
-      <w:color w:val="2A1A00" w:themeColor="text2"/>
+      <w:color w:val="355071" w:themeColor="text2"/>
       <w:spacing w:val="30"/>
       <w:sz w:val="72"/>
       <w:szCs w:val="72"/>
@@ -1374,7 +1265,7 @@
     <w:qFormat/>
     <w:rsid w:val="00A96841"/>
     <w:rPr>
-      <w:color w:val="2A1A00" w:themeColor="text2"/>
+      <w:color w:val="355071" w:themeColor="text2"/>
       <w:sz w:val="28"/>
       <w:szCs w:val="28"/>
     </w:rPr>
@@ -1412,7 +1303,7 @@
     <w:rPr>
       <w:i/>
       <w:iCs/>
-      <w:color w:val="348587" w:themeColor="accent3" w:themeShade="BF"/>
+      <w:color w:val="639938" w:themeColor="accent3" w:themeShade="BF"/>
       <w:sz w:val="24"/>
       <w:szCs w:val="24"/>
     </w:rPr>
@@ -1427,7 +1318,7 @@
     <w:rPr>
       <w:rFonts w:asciiTheme="majorHAnsi" w:eastAsiaTheme="majorEastAsia" w:hAnsiTheme="majorHAnsi" w:cstheme="majorBidi"/>
       <w:caps/>
-      <w:color w:val="CD8C06" w:themeColor="accent1" w:themeShade="BF"/>
+      <w:color w:val="107DC5" w:themeColor="accent1" w:themeShade="BF"/>
       <w:sz w:val="28"/>
       <w:szCs w:val="28"/>
     </w:rPr>
@@ -1537,7 +1428,7 @@
     <w:rPr>
       <w:rFonts w:asciiTheme="majorHAnsi" w:eastAsiaTheme="majorEastAsia" w:hAnsiTheme="majorHAnsi" w:cstheme="majorBidi"/>
       <w:caps/>
-      <w:color w:val="2A1A00" w:themeColor="text2"/>
+      <w:color w:val="355071" w:themeColor="text2"/>
       <w:spacing w:val="30"/>
       <w:sz w:val="72"/>
       <w:szCs w:val="72"/>
@@ -1600,7 +1491,7 @@
       <w:jc w:val="center"/>
     </w:pPr>
     <w:rPr>
-      <w:color w:val="2A1A00" w:themeColor="text2"/>
+      <w:color w:val="355071" w:themeColor="text2"/>
       <w:sz w:val="28"/>
       <w:szCs w:val="28"/>
     </w:rPr>
@@ -1627,7 +1518,7 @@
     <w:rPr>
       <w:i/>
       <w:iCs/>
-      <w:color w:val="348587" w:themeColor="accent3" w:themeShade="BF"/>
+      <w:color w:val="639938" w:themeColor="accent3" w:themeShade="BF"/>
       <w:sz w:val="24"/>
       <w:szCs w:val="24"/>
     </w:rPr>
@@ -1648,7 +1539,7 @@
     <w:rPr>
       <w:rFonts w:asciiTheme="majorHAnsi" w:eastAsiaTheme="majorEastAsia" w:hAnsiTheme="majorHAnsi" w:cstheme="majorBidi"/>
       <w:caps/>
-      <w:color w:val="CD8C06" w:themeColor="accent1" w:themeShade="BF"/>
+      <w:color w:val="107DC5" w:themeColor="accent1" w:themeShade="BF"/>
       <w:sz w:val="28"/>
       <w:szCs w:val="28"/>
     </w:rPr>
@@ -1806,9 +1697,9 @@
 </file>
 
 <file path=word/theme/theme1.xml><?xml version="1.0" encoding="utf-8"?>
-<a:theme xmlns:a="http://schemas.openxmlformats.org/drawingml/2006/main" name="Distintivo">
+<a:theme xmlns:a="http://schemas.openxmlformats.org/drawingml/2006/main" name="Gota">
   <a:themeElements>
-    <a:clrScheme name="Distintivo">
+    <a:clrScheme name="Gota">
       <a:dk1>
         <a:sysClr val="windowText" lastClr="000000"/>
       </a:dk1>
@@ -1816,42 +1707,77 @@
         <a:sysClr val="window" lastClr="FFFFFF"/>
       </a:lt1>
       <a:dk2>
-        <a:srgbClr val="2A1A00"/>
+        <a:srgbClr val="355071"/>
       </a:dk2>
       <a:lt2>
-        <a:srgbClr val="F3F3F2"/>
+        <a:srgbClr val="AABED7"/>
       </a:lt2>
       <a:accent1>
-        <a:srgbClr val="F8B323"/>
+        <a:srgbClr val="2FA3EE"/>
       </a:accent1>
       <a:accent2>
-        <a:srgbClr val="656A59"/>
+        <a:srgbClr val="4BCAAD"/>
       </a:accent2>
       <a:accent3>
-        <a:srgbClr val="46B2B5"/>
+        <a:srgbClr val="86C157"/>
       </a:accent3>
       <a:accent4>
-        <a:srgbClr val="8CAA7E"/>
+        <a:srgbClr val="D99C3F"/>
       </a:accent4>
       <a:accent5>
-        <a:srgbClr val="D36F68"/>
+        <a:srgbClr val="CE6633"/>
       </a:accent5>
       <a:accent6>
-        <a:srgbClr val="826276"/>
+        <a:srgbClr val="A35DD1"/>
       </a:accent6>
       <a:hlink>
-        <a:srgbClr val="46B2B5"/>
+        <a:srgbClr val="56BCFE"/>
       </a:hlink>
       <a:folHlink>
-        <a:srgbClr val="A46694"/>
+        <a:srgbClr val="97C5E3"/>
       </a:folHlink>
     </a:clrScheme>
-    <a:fontScheme name="Distintivo">
+    <a:fontScheme name="Gota">
       <a:majorFont>
-        <a:latin typeface="Impact" panose="020B0806030902050204"/>
+        <a:latin typeface="Tw Cen MT" panose="020B0602020104020603"/>
         <a:ea typeface=""/>
         <a:cs typeface=""/>
-        <a:font script="Jpan" typeface="メイリオ"/>
+        <a:font script="Jpan" typeface="ＭＳ Ｐゴシック"/>
+        <a:font script="Hang" typeface="맑은 고딕"/>
+        <a:font script="Hans" typeface="宋体"/>
+        <a:font script="Hant" typeface="新細明體"/>
+        <a:font script="Arab" typeface="Times New Roman"/>
+        <a:font script="Hebr" typeface="Times New Roman"/>
+        <a:font script="Thai" typeface="Angsana New"/>
+        <a:font script="Ethi" typeface="Nyala"/>
+        <a:font script="Beng" typeface="Vrinda"/>
+        <a:font script="Gujr" typeface="Shruti"/>
+        <a:font script="Khmr" typeface="MoolBoran"/>
+        <a:font script="Knda" typeface="Tunga"/>
+        <a:font script="Guru" typeface="Raavi"/>
+        <a:font script="Cans" typeface="Euphemia"/>
+        <a:font script="Cher" typeface="Plantagenet Cherokee"/>
+        <a:font script="Yiii" typeface="Microsoft Yi Baiti"/>
+        <a:font script="Tibt" typeface="Microsoft Himalaya"/>
+        <a:font script="Thaa" typeface="MV Boli"/>
+        <a:font script="Deva" typeface="Mangal"/>
+        <a:font script="Telu" typeface="Gautami"/>
+        <a:font script="Taml" typeface="Latha"/>
+        <a:font script="Syrc" typeface="Estrangelo Edessa"/>
+        <a:font script="Orya" typeface="Kalinga"/>
+        <a:font script="Mlym" typeface="Kartika"/>
+        <a:font script="Laoo" typeface="DokChampa"/>
+        <a:font script="Sinh" typeface="Iskoola Pota"/>
+        <a:font script="Mong" typeface="Mongolian Baiti"/>
+        <a:font script="Viet" typeface="Times New Roman"/>
+        <a:font script="Uigh" typeface="Microsoft Uighur"/>
+        <a:font script="Geor" typeface="Sylfaen"/>
+      </a:majorFont>
+      <a:minorFont>
+        <a:latin typeface="Tw Cen MT" panose="020B0602020104020603"/>
+        <a:ea typeface=""/>
+        <a:cs typeface=""/>
+        <a:font script="Jpan" typeface="ＭＳ Ｐゴシック"/>
         <a:font script="Hang" typeface="맑은 고딕"/>
         <a:font script="Hans" typeface="宋体"/>
         <a:font script="Hant" typeface="新細明體"/>
@@ -1881,97 +1807,42 @@
         <a:font script="Viet" typeface="Arial"/>
         <a:font script="Uigh" typeface="Microsoft Uighur"/>
         <a:font script="Geor" typeface="Sylfaen"/>
-      </a:majorFont>
-      <a:minorFont>
-        <a:latin typeface="Gill Sans MT" panose="020B0502020104020203"/>
-        <a:ea typeface=""/>
-        <a:cs typeface=""/>
-        <a:font script="Grek" typeface="Corbel"/>
-        <a:font script="Cyrl" typeface="Corbel"/>
-        <a:font script="Jpan" typeface="メイリオ"/>
-        <a:font script="Hang" typeface="휴먼매직체"/>
-        <a:font script="Hans" typeface="华文中宋"/>
-        <a:font script="Hant" typeface="微軟正黑體"/>
-        <a:font script="Arab" typeface="Majalla UI"/>
-        <a:font script="Hebr" typeface="Arial"/>
-        <a:font script="Thai" typeface="Cordia New"/>
-        <a:font script="Ethi" typeface="Nyala"/>
-        <a:font script="Beng" typeface="Vrinda"/>
-        <a:font script="Gujr" typeface="Shruti"/>
-        <a:font script="Khmr" typeface="DaunPenh"/>
-        <a:font script="Knda" typeface="Tunga"/>
-        <a:font script="Guru" typeface="Raavi"/>
-        <a:font script="Cans" typeface="Euphemia"/>
-        <a:font script="Cher" typeface="Plantagenet Cherokee"/>
-        <a:font script="Yiii" typeface="Microsoft Yi Baiti"/>
-        <a:font script="Tibt" typeface="Microsoft Himalaya"/>
-        <a:font script="Thaa" typeface="MV Boli"/>
-        <a:font script="Deva" typeface="Mangal"/>
-        <a:font script="Telu" typeface="Gautami"/>
-        <a:font script="Taml" typeface="Latha"/>
-        <a:font script="Syrc" typeface="Estrangelo Edessa"/>
-        <a:font script="Orya" typeface="Kalinga"/>
-        <a:font script="Mlym" typeface="Kartika"/>
-        <a:font script="Laoo" typeface="DokChampa"/>
-        <a:font script="Sinh" typeface="Iskoola Pota"/>
-        <a:font script="Mong" typeface="Mongolian Baiti"/>
-        <a:font script="Viet" typeface="Tahoma"/>
-        <a:font script="Uigh" typeface="Microsoft Uighur"/>
-        <a:font script="Geor" typeface="Sylfaen"/>
       </a:minorFont>
     </a:fontScheme>
-    <a:fmtScheme name="Distintivo">
+    <a:fmtScheme name="Gota">
       <a:fillStyleLst>
         <a:solidFill>
           <a:schemeClr val="phClr"/>
+        </a:solidFill>
+        <a:solidFill>
+          <a:schemeClr val="phClr">
+            <a:tint val="69000"/>
+            <a:satMod val="105000"/>
+            <a:lumMod val="110000"/>
+          </a:schemeClr>
         </a:solidFill>
         <a:gradFill rotWithShape="1">
           <a:gsLst>
             <a:gs pos="0">
               <a:schemeClr val="phClr">
-                <a:tint val="67000"/>
-                <a:satMod val="105000"/>
-                <a:lumMod val="110000"/>
+                <a:tint val="94000"/>
+                <a:satMod val="100000"/>
+                <a:lumMod val="108000"/>
               </a:schemeClr>
             </a:gs>
             <a:gs pos="50000">
               <a:schemeClr val="phClr">
-                <a:tint val="73000"/>
-                <a:satMod val="103000"/>
-                <a:lumMod val="105000"/>
-              </a:schemeClr>
-            </a:gs>
-            <a:gs pos="100000">
-              <a:schemeClr val="phClr">
-                <a:tint val="81000"/>
-                <a:satMod val="109000"/>
-                <a:lumMod val="105000"/>
-              </a:schemeClr>
-            </a:gs>
-          </a:gsLst>
-          <a:lin ang="5400000" scaled="0"/>
-        </a:gradFill>
-        <a:gradFill rotWithShape="1">
-          <a:gsLst>
-            <a:gs pos="0">
-              <a:schemeClr val="phClr">
-                <a:tint val="94000"/>
-                <a:satMod val="103000"/>
-                <a:lumMod val="102000"/>
-              </a:schemeClr>
-            </a:gs>
-            <a:gs pos="50000">
-              <a:schemeClr val="phClr">
+                <a:tint val="98000"/>
                 <a:shade val="100000"/>
-                <a:satMod val="110000"/>
+                <a:satMod val="100000"/>
                 <a:lumMod val="100000"/>
               </a:schemeClr>
             </a:gs>
             <a:gs pos="100000">
               <a:schemeClr val="phClr">
-                <a:shade val="78000"/>
+                <a:shade val="72000"/>
                 <a:satMod val="120000"/>
-                <a:lumMod val="99000"/>
+                <a:lumMod val="100000"/>
               </a:schemeClr>
             </a:gs>
           </a:gsLst>
@@ -1979,19 +1850,21 @@
         </a:gradFill>
       </a:fillStyleLst>
       <a:lnStyleLst>
-        <a:ln w="6350" cap="flat" cmpd="sng" algn="in">
+        <a:ln w="9525" cap="flat" cmpd="sng" algn="ctr">
+          <a:solidFill>
+            <a:schemeClr val="phClr">
+              <a:shade val="60000"/>
+            </a:schemeClr>
+          </a:solidFill>
+          <a:prstDash val="solid"/>
+        </a:ln>
+        <a:ln w="15875" cap="flat" cmpd="sng" algn="ctr">
           <a:solidFill>
             <a:schemeClr val="phClr"/>
           </a:solidFill>
           <a:prstDash val="solid"/>
         </a:ln>
-        <a:ln w="12700" cap="flat" cmpd="sng" algn="in">
-          <a:solidFill>
-            <a:schemeClr val="phClr"/>
-          </a:solidFill>
-          <a:prstDash val="solid"/>
-        </a:ln>
-        <a:ln w="50800" cap="flat" cmpd="sng" algn="in">
+        <a:ln w="22225" cap="flat" cmpd="sng" algn="ctr">
           <a:solidFill>
             <a:schemeClr val="phClr"/>
           </a:solidFill>
@@ -2003,50 +1876,72 @@
           <a:effectLst/>
         </a:effectStyle>
         <a:effectStyle>
-          <a:effectLst/>
+          <a:effectLst>
+            <a:outerShdw blurRad="50800" dist="25400" dir="5400000" rotWithShape="0">
+              <a:srgbClr val="000000">
+                <a:alpha val="28000"/>
+              </a:srgbClr>
+            </a:outerShdw>
+          </a:effectLst>
         </a:effectStyle>
         <a:effectStyle>
           <a:effectLst>
-            <a:outerShdw blurRad="38100" dist="25400" dir="5400000" algn="ctr" rotWithShape="0">
+            <a:outerShdw blurRad="63500" dist="25400" dir="5400000" algn="ctr" rotWithShape="0">
               <a:srgbClr val="000000">
-                <a:alpha val="25000"/>
+                <a:alpha val="69000"/>
               </a:srgbClr>
             </a:outerShdw>
           </a:effectLst>
+          <a:scene3d>
+            <a:camera prst="orthographicFront">
+              <a:rot lat="0" lon="0" rev="0"/>
+            </a:camera>
+            <a:lightRig rig="balanced" dir="t">
+              <a:rot lat="0" lon="0" rev="1200000"/>
+            </a:lightRig>
+          </a:scene3d>
+          <a:sp3d prstMaterial="plastic">
+            <a:bevelT w="25400" h="25400"/>
+          </a:sp3d>
         </a:effectStyle>
       </a:effectStyleLst>
       <a:bgFillStyleLst>
         <a:solidFill>
           <a:schemeClr val="phClr"/>
         </a:solidFill>
-        <a:solidFill>
-          <a:schemeClr val="phClr">
-            <a:tint val="95000"/>
-            <a:satMod val="170000"/>
-          </a:schemeClr>
-        </a:solidFill>
         <a:gradFill rotWithShape="1">
           <a:gsLst>
             <a:gs pos="0">
               <a:schemeClr val="phClr">
-                <a:tint val="93000"/>
-                <a:shade val="98000"/>
-                <a:satMod val="150000"/>
-                <a:lumMod val="102000"/>
-              </a:schemeClr>
-            </a:gs>
-            <a:gs pos="50000">
-              <a:schemeClr val="phClr">
-                <a:tint val="98000"/>
-                <a:shade val="90000"/>
-                <a:satMod val="130000"/>
-                <a:lumMod val="103000"/>
+                <a:tint val="90000"/>
+                <a:lumMod val="110000"/>
               </a:schemeClr>
             </a:gs>
             <a:gs pos="100000">
               <a:schemeClr val="phClr">
-                <a:shade val="63000"/>
-                <a:satMod val="120000"/>
+                <a:shade val="64000"/>
+                <a:lumMod val="88000"/>
+              </a:schemeClr>
+            </a:gs>
+          </a:gsLst>
+          <a:lin ang="5400000" scaled="0"/>
+        </a:gradFill>
+        <a:gradFill rotWithShape="1">
+          <a:gsLst>
+            <a:gs pos="0">
+              <a:schemeClr val="phClr">
+                <a:tint val="84000"/>
+                <a:shade val="100000"/>
+                <a:hueMod val="130000"/>
+                <a:satMod val="150000"/>
+                <a:lumMod val="112000"/>
+              </a:schemeClr>
+            </a:gs>
+            <a:gs pos="100000">
+              <a:schemeClr val="phClr">
+                <a:shade val="92000"/>
+                <a:satMod val="140000"/>
+                <a:lumMod val="110000"/>
               </a:schemeClr>
             </a:gs>
           </a:gsLst>
@@ -2059,7 +1954,7 @@
   <a:extraClrSchemeLst/>
   <a:extLst>
     <a:ext uri="{05A4C25C-085E-4340-85A3-A5531E510DB2}">
-      <thm15:themeFamily xmlns:thm15="http://schemas.microsoft.com/office/thememl/2012/main" name="Badge" id="{71A07785-5930-41D4-9A83-E23602B48E98}" vid="{771EA782-DFA6-45B1-AEA3-661F1715B310}"/>
+      <thm15:themeFamily xmlns:thm15="http://schemas.microsoft.com/office/thememl/2012/main" name="Droplet" id="{8984A317-299A-4E50-B45D-BFC9EDE2337A}" vid="{A633B6A3-9E7F-4C10-9C98-2517A3134361}"/>
     </a:ext>
   </a:extLst>
 </a:theme>

</xml_diff>